<commit_message>
Modified the screenshot and template.
</commit_message>
<xml_diff>
--- a/Replace-text-with-merge-field/Console-App-.NET-Core/Replace-text-with-merge-field/Template.docx
+++ b/Replace-text-with-merge-field/Console-App-.NET-Core/Replace-text-with-merge-field/Template.docx
@@ -310,8 +310,6 @@
               </w:rPr>
               <w:t xml:space="preserve"> </w:t>
             </w:r>
-            <w:bookmarkStart w:id="0" w:name="_GoBack"/>
-            <w:bookmarkEnd w:id="0"/>
             <w:r>
               <w:rPr>
                 <w:rFonts w:asciiTheme="minorHAnsi" w:hAnsiTheme="minorHAnsi" w:cstheme="minorHAnsi"/>
@@ -467,7 +465,27 @@
           <w:noProof/>
           <w:color w:val="202E4B"/>
         </w:rPr>
-        <w:t>«CustomerName»</w:t>
+        <w:t>«Customer</w:t>
+      </w:r>
+      <w:r>
+        <w:rPr>
+          <w:rFonts w:asciiTheme="minorHAnsi" w:hAnsiTheme="minorHAnsi" w:cs="Segoe UI"/>
+          <w:b/>
+          <w:noProof/>
+          <w:color w:val="202E4B"/>
+        </w:rPr>
+        <w:t xml:space="preserve"> </w:t>
+      </w:r>
+      <w:bookmarkStart w:id="0" w:name="_GoBack"/>
+      <w:bookmarkEnd w:id="0"/>
+      <w:r>
+        <w:rPr>
+          <w:rFonts w:asciiTheme="minorHAnsi" w:hAnsiTheme="minorHAnsi" w:cs="Segoe UI"/>
+          <w:b/>
+          <w:noProof/>
+          <w:color w:val="202E4B"/>
+        </w:rPr>
+        <w:t>Name»</w:t>
       </w:r>
       <w:r>
         <w:rPr>

</xml_diff>